<commit_message>
update on test report
</commit_message>
<xml_diff>
--- a/test for group #2.docx
+++ b/test for group #2.docx
@@ -10,6 +10,7 @@
           <w:docPartUnique/>
         </w:docPartObj>
       </w:sdtPr>
+      <w:sdtEndPr/>
       <w:sdtContent>
         <w:p>
           <w:r>
@@ -375,6 +376,7 @@
                                   <w:dataBinding w:prefixMappings="xmlns:ns0='http://schemas.microsoft.com/office/2006/coverPageProps' " w:xpath="/ns0:CoverPageProperties[1]/ns0:Abstract[1]" w:storeItemID="{55AF091B-3C7A-41E3-B477-F2FDAA23CFDA}"/>
                                   <w:text w:multiLine="1"/>
                                 </w:sdtPr>
+                                <w:sdtEndPr/>
                                 <w:sdtContent>
                                   <w:p>
                                     <w:pPr>
@@ -669,7 +671,7 @@
                                         <w:sz w:val="64"/>
                                         <w:szCs w:val="64"/>
                                       </w:rPr>
-                                      <w:t xml:space="preserve">test cases result </w:t>
+                                      <w:t>test cases result</w:t>
                                     </w:r>
                                   </w:sdtContent>
                                 </w:sdt>
@@ -687,6 +689,7 @@
                                   <w:dataBinding w:prefixMappings="xmlns:ns0='http://purl.org/dc/elements/1.1/' xmlns:ns1='http://schemas.openxmlformats.org/package/2006/metadata/core-properties' " w:xpath="/ns1:coreProperties[1]/ns0:subject[1]" w:storeItemID="{6C3C8BC8-F283-45AE-878A-BAB7291924A1}"/>
                                   <w:text/>
                                 </w:sdtPr>
+                                <w:sdtEndPr/>
                                 <w:sdtContent>
                                   <w:p>
                                     <w:pPr>
@@ -731,6 +734,10 @@
               </mc:Choice>
               <mc:Fallback>
                 <w:pict>
+                  <v:shapetype id="_x0000_t202" coordsize="21600,21600" o:spt="202" path="m,l,21600r21600,l21600,xe">
+                    <v:stroke joinstyle="miter"/>
+                    <v:path gradientshapeok="t" o:connecttype="rect"/>
+                  </v:shapetype>
                   <v:shape id="Text Box 154" o:spid="_x0000_s1027" type="#_x0000_t202" style="position:absolute;margin-left:0;margin-top:0;width:8in;height:286.5pt;z-index:251659264;visibility:visible;mso-wrap-style:square;mso-width-percent:941;mso-height-percent:363;mso-top-percent:300;mso-wrap-distance-left:9pt;mso-wrap-distance-top:0;mso-wrap-distance-right:9pt;mso-wrap-distance-bottom:0;mso-position-horizontal:center;mso-position-horizontal-relative:page;mso-position-vertical-relative:page;mso-width-percent:941;mso-height-percent:363;mso-top-percent:300;mso-width-relative:page;mso-height-relative:page;v-text-anchor:bottom" o:gfxdata="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" filled="f" stroked="f" strokeweight=".5pt">
                     <v:textbox inset="126pt,0,54pt,0">
                       <w:txbxContent>
@@ -770,7 +777,7 @@
                                   <w:sz w:val="64"/>
                                   <w:szCs w:val="64"/>
                                 </w:rPr>
-                                <w:t xml:space="preserve">test cases result </w:t>
+                                <w:t>test cases result</w:t>
                               </w:r>
                             </w:sdtContent>
                           </w:sdt>
@@ -788,6 +795,7 @@
                             <w:dataBinding w:prefixMappings="xmlns:ns0='http://purl.org/dc/elements/1.1/' xmlns:ns1='http://schemas.openxmlformats.org/package/2006/metadata/core-properties' " w:xpath="/ns1:coreProperties[1]/ns0:subject[1]" w:storeItemID="{6C3C8BC8-F283-45AE-878A-BAB7291924A1}"/>
                             <w:text/>
                           </w:sdtPr>
+                          <w:sdtEndPr/>
                           <w:sdtContent>
                             <w:p>
                               <w:pPr>
@@ -861,18 +869,7 @@
           <w:sz w:val="30"/>
           <w:szCs w:val="30"/>
         </w:rPr>
-        <w:t xml:space="preserve"> reports an</w:t>
-      </w:r>
-      <w:bookmarkStart w:id="0" w:name="_GoBack"/>
-      <w:bookmarkEnd w:id="0"/>
-      <w:r>
-        <w:rPr>
-          <w:b/>
-          <w:bCs/>
-          <w:sz w:val="30"/>
-          <w:szCs w:val="30"/>
-        </w:rPr>
-        <w:t xml:space="preserve">d planning feedback </w:t>
+        <w:t xml:space="preserve"> reports and planning feedback </w:t>
       </w:r>
     </w:p>
     <w:p>
@@ -930,12 +927,15 @@
         <w:t>uality</w:t>
       </w:r>
       <w:r>
-        <w:t>:</w:t>
-      </w:r>
-    </w:p>
-    <w:p>
-      <w:r>
-        <w:t xml:space="preserve">The steps are replicated in many test cases </w:t>
+        <w:t xml:space="preserve"> </w:t>
+      </w:r>
+      <w:r>
+        <w:t>of test cases:</w:t>
+      </w:r>
+    </w:p>
+    <w:p>
+      <w:r>
+        <w:t xml:space="preserve">They write the test case by excel and its good idea to mange it and review it </w:t>
       </w:r>
     </w:p>
     <w:p>
@@ -946,7 +946,25 @@
         <w:t>of test cases:</w:t>
       </w:r>
     </w:p>
-    <w:p/>
+    <w:p>
+      <w:r>
+        <w:t>The steps ar</w:t>
+      </w:r>
+      <w:r>
+        <w:t xml:space="preserve">e replicated in many test cases that make it </w:t>
+      </w:r>
+      <w:r>
+        <w:t>confuse</w:t>
+      </w:r>
+      <w:bookmarkStart w:id="0" w:name="_GoBack"/>
+      <w:bookmarkEnd w:id="0"/>
+      <w:r>
+        <w:t xml:space="preserve"> </w:t>
+      </w:r>
+      <w:r>
+        <w:t xml:space="preserve">for tester </w:t>
+      </w:r>
+    </w:p>
     <w:p>
       <w:pPr>
         <w:rPr>

</xml_diff>